<commit_message>
Output as of 2022-January-05
</commit_message>
<xml_diff>
--- a/output/2022-01-05/nsw-covid-report-2022-01-05.docx
+++ b/output/2022-01-05/nsw-covid-report-2022-01-05.docx
@@ -175,7 +175,7 @@
           <w:bCs/>
           <w:b/>
         </w:rPr>
-        <w:t xml:space="preserve">Sunday 13rd February 2022</w:t>
+        <w:t xml:space="preserve">Sunday 13th February 2022</w:t>
       </w:r>
       <w:r>
         <w:t xml:space="preserve">.</w:t>
@@ -310,7 +310,7 @@
           <w:bCs/>
           <w:b/>
         </w:rPr>
-        <w:t xml:space="preserve">Wednesday 23rd March 2022</w:t>
+        <w:t xml:space="preserve">Tuesday 22nd March 2022</w:t>
       </w:r>
       <w:r>
         <w:t xml:space="preserve">.</w:t>

</xml_diff>